<commit_message>
pushing final paper in word and pdf format
</commit_message>
<xml_diff>
--- a/Final Paper.docx
+++ b/Final Paper.docx
@@ -66,7 +66,13 @@
         <w:t xml:space="preserve"> </w:t>
       </w:r>
       <w:r>
-        <w:t xml:space="preserve">important part of big data processing systems is scheduling. Currently these systems use simple schedulers such as first in first out scheduling. The optimal scheduler is </w:t>
+        <w:t>important part of big data processing systems is scheduling. Currently these systems use simple schedulers such as first in first out scheduling</w:t>
+      </w:r>
+      <w:r>
+        <w:t>, which can have job starvation problems</w:t>
+      </w:r>
+      <w:r>
+        <w:t xml:space="preserve">. The optimal scheduler is </w:t>
       </w:r>
       <w:r>
         <w:t xml:space="preserve">known as </w:t>
@@ -84,10 +90,22 @@
         <w:t>however,</w:t>
       </w:r>
       <w:r>
-        <w:t xml:space="preserve"> it requires that you know the length of the jobs a priori. This is a difficult task that can not be done in reality. This paper presents the idea of using a multi-level feedback queue scheduler, a common scheduler used within operating systems to estimate shortest job first.</w:t>
-      </w:r>
-      <w:r>
-        <w:t xml:space="preserve"> A simulation replicating key parts of this environment was created. The simulation uses all three schedulers and compares their average task throughput.</w:t>
+        <w:t xml:space="preserve"> it requires that you know the length of the jobs a priori. This is a difficult task that can not be done in reality. This paper presents the idea of using a multi-level feedback queue scheduler, a common scheduler used within operating systems</w:t>
+      </w:r>
+      <w:r>
+        <w:t>,</w:t>
+      </w:r>
+      <w:r>
+        <w:t xml:space="preserve"> to estimate shortest job first.</w:t>
+      </w:r>
+      <w:r>
+        <w:t xml:space="preserve"> A simulation replicating key parts of </w:t>
+      </w:r>
+      <w:r>
+        <w:t>a big data</w:t>
+      </w:r>
+      <w:r>
+        <w:t xml:space="preserve"> environment was created. The simulation uses all three schedulers and compares their average task throughput.</w:t>
       </w:r>
       <w:r>
         <w:t xml:space="preserve"> </w:t>
@@ -410,22 +428,13 @@
         <w:tab/>
       </w:r>
       <w:r>
-        <w:t>The proposed scheduler</w:t>
-      </w:r>
-      <w:r>
-        <w:t xml:space="preserve"> to fix this problem of unknown job length</w:t>
-      </w:r>
-      <w:r>
-        <w:t xml:space="preserve"> is the multi-level feedback queue scheduler</w:t>
+        <w:t>The proposed scheduler to fix this problem of unknown job length is the multi-level feedback queue scheduler</w:t>
       </w:r>
       <w:r>
         <w:t xml:space="preserve"> (MLFQS)</w:t>
       </w:r>
       <w:r>
-        <w:t xml:space="preserve">. It was created for operating systems to try and estimate the SJF scheduler. </w:t>
-      </w:r>
-      <w:r>
-        <w:t>However, b</w:t>
+        <w:t>. It was created for operating systems to try and estimate the SJF scheduler. However, b</w:t>
       </w:r>
       <w:r>
         <w:t xml:space="preserve">efore explaining how a multi-level feedback queue scheduler works, it is important to understand how a round robin scheduler works. A round robin scheduler will pull from the front of the queue and allow the task to run for a given time slice. When the time slice is over, the scheduler will stop running the task, reschedule to the end of the queue, and then pull the next task. This allows for all jobs within the system to run and prevents any task from starving the other. </w:t>
@@ -579,13 +588,37 @@
         <w:t xml:space="preserve">. This work mainly involves comparing the current schedulers that Hadoop has to offer. These schedulers are broken down into two types, static and dynamic. Static schedulers are </w:t>
       </w:r>
       <w:r>
-        <w:t xml:space="preserve">those that schedule the job to the processor before the job beings to run. Dynamic schedulers are those that schedule the job during run time. Dynamic schedulers allow </w:t>
+        <w:t xml:space="preserve">those that schedule the job to the processor before the job </w:t>
+      </w:r>
+      <w:r>
+        <w:t>begins</w:t>
+      </w:r>
+      <w:r>
+        <w:t xml:space="preserve"> to run</w:t>
+      </w:r>
+      <w:r>
+        <w:t>, while</w:t>
+      </w:r>
+      <w:r>
+        <w:t xml:space="preserve"> </w:t>
+      </w:r>
+      <w:r>
+        <w:t>d</w:t>
+      </w:r>
+      <w:r>
+        <w:t xml:space="preserve">ynamic schedulers are those that schedule the job during run time. Dynamic schedulers allow </w:t>
       </w:r>
       <w:r>
         <w:t xml:space="preserve">for </w:t>
       </w:r>
       <w:r>
-        <w:t>preemption. The Hadoop system supports three kinds of schedulers. A FIFO scheduler, a fair scheduler, and a capacity scheduler. The fair and capacity scheduler are both dynamic schedulers that allow for preemption. The</w:t>
+        <w:t>preemption</w:t>
+      </w:r>
+      <w:r>
+        <w:t xml:space="preserve"> within the system</w:t>
+      </w:r>
+      <w:r>
+        <w:t>. The Hadoop system supports three kinds of schedulers. A FIFO scheduler, a fair scheduler, and a capacity scheduler. The fair and capacity scheduler are both dynamic schedulers that allow for preemption. The</w:t>
       </w:r>
       <w:r>
         <w:t>y</w:t>
@@ -594,18 +627,22 @@
         <w:t xml:space="preserve"> were both designed to account for multiple users using the same cluster</w:t>
       </w:r>
       <w:r>
-        <w:t>. When using the fair scheduler or the capacity, the system will give equal amounts of resources to every user on the cluster. If there is an imbalance in resources, the scheduler will preemptively redistribute the resources. While this scheduler is resource aware, it does not try to solve the same problems as the MLFQS does. Each user will still be using FIFO scheduling within their allocation of the cluster.</w:t>
-      </w:r>
-      <w:r>
-        <w:t xml:space="preserve"> This means that longer tasks within one </w:t>
-      </w:r>
-      <w:proofErr w:type="gramStart"/>
-      <w:r>
-        <w:t>users</w:t>
-      </w:r>
-      <w:proofErr w:type="gramEnd"/>
-      <w:r>
-        <w:t xml:space="preserve"> job can still starve that user’s shorter jobs.</w:t>
+        <w:t>. When using the fair scheduler or the capacity</w:t>
+      </w:r>
+      <w:r>
+        <w:t xml:space="preserve"> scheduler</w:t>
+      </w:r>
+      <w:r>
+        <w:t>, the system will give equal amounts of resources to every user on the cluster. If there is an imbalance in resources, the scheduler will preemptively redistribute the resources. While this scheduler is resource aware, it does not try to solve the same problems as the MLFQS does. Each user will still be using FIFO scheduling within their allocation of the cluster.</w:t>
+      </w:r>
+      <w:r>
+        <w:t xml:space="preserve"> This means that longer tasks within one user</w:t>
+      </w:r>
+      <w:r>
+        <w:t>’</w:t>
+      </w:r>
+      <w:r>
+        <w:t>s job can still starve that user’s shorter jobs.</w:t>
       </w:r>
     </w:p>
     <w:p>
@@ -617,7 +654,13 @@
         <w:t xml:space="preserve"> [4]</w:t>
       </w:r>
       <w:r>
-        <w:t xml:space="preserve">, the idea of a resource aware scheduler is mentioned. This scheduler is used to solve a similar problem as the MLFQS scheduler. A resource aware scheduler is better able to dynamically schedule jobs based of </w:t>
+        <w:t>, the idea of a resource aware scheduler is mentioned. This scheduler is used to solve a similar problem as the MLFQS scheduler. A resource aware scheduler is better able to dynamically schedule jobs based of</w:t>
+      </w:r>
+      <w:r>
+        <w:t>f</w:t>
+      </w:r>
+      <w:r>
+        <w:t xml:space="preserve"> </w:t>
       </w:r>
       <w:r>
         <w:t>resource consumption. This scheduler uses two resource metrics, “free slot filtering” and “dynamic free slot advertisement” to schedule the jobs. Each node will advertise their resource availability, and the schedule</w:t>
@@ -640,6 +683,7 @@
         <w:pStyle w:val="Heading1"/>
       </w:pPr>
       <w:r>
+        <w:lastRenderedPageBreak/>
         <w:t>3.</w:t>
       </w:r>
       <w:r>
@@ -655,11 +699,7 @@
     <w:p>
       <w:r>
         <w:tab/>
-        <w:t xml:space="preserve">To prove that a MLFQS would improve the throughput of MapReduce jobs, a simple </w:t>
-      </w:r>
-      <w:r>
-        <w:lastRenderedPageBreak/>
-        <w:t>simulation of the Hadoop system was created</w:t>
+        <w:t>To prove that a MLFQS would improve the throughput of MapReduce jobs, a simple simulation of the Hadoop system was created</w:t>
       </w:r>
       <w:r>
         <w:t xml:space="preserve"> in Java</w:t>
@@ -726,7 +766,10 @@
         <w:t>this</w:t>
       </w:r>
       <w:r>
-        <w:t xml:space="preserve"> project and it was decided that this would be too much work for one person to finish in a reasonable amount of time. </w:t>
+        <w:t xml:space="preserve"> project and it was decided that this would be too much work </w:t>
+      </w:r>
+      <w:r>
+        <w:t xml:space="preserve">for one person to finish in a reasonable amount of time. </w:t>
       </w:r>
     </w:p>
     <w:p>
@@ -737,7 +780,7 @@
         <w:t xml:space="preserve">4. </w:t>
       </w:r>
       <w:r>
-        <w:t>Evaluation:</w:t>
+        <w:t>Evaluation</w:t>
       </w:r>
     </w:p>
     <w:p>
@@ -768,8 +811,6 @@
       <w:r>
         <w:t>0</w:t>
       </w:r>
-      <w:bookmarkStart w:id="0" w:name="_GoBack"/>
-      <w:bookmarkEnd w:id="0"/>
       <w:r>
         <w:t xml:space="preserve"> </w:t>
       </w:r>
@@ -814,14 +855,27 @@
       <w:r>
         <w:t xml:space="preserve">Figure </w:t>
       </w:r>
-      <w:fldSimple w:instr=" SEQ Figure \* ARABIC ">
-        <w:r>
-          <w:rPr>
-            <w:noProof/>
-          </w:rPr>
-          <w:t>1</w:t>
-        </w:r>
-      </w:fldSimple>
+      <w:r>
+        <w:fldChar w:fldCharType="begin"/>
+      </w:r>
+      <w:r>
+        <w:instrText xml:space="preserve"> SEQ Figure \* ARABIC </w:instrText>
+      </w:r>
+      <w:r>
+        <w:fldChar w:fldCharType="separate"/>
+      </w:r>
+      <w:r>
+        <w:rPr>
+          <w:noProof/>
+        </w:rPr>
+        <w:t>1</w:t>
+      </w:r>
+      <w:r>
+        <w:rPr>
+          <w:noProof/>
+        </w:rPr>
+        <w:fldChar w:fldCharType="end"/>
+      </w:r>
       <w:r>
         <w:t>. 2 jobs, 10 tasks per job</w:t>
       </w:r>
@@ -863,14 +917,27 @@
       <w:r>
         <w:t xml:space="preserve">Figure </w:t>
       </w:r>
-      <w:fldSimple w:instr=" SEQ Figure \* ARABIC ">
-        <w:r>
-          <w:rPr>
-            <w:noProof/>
-          </w:rPr>
-          <w:t>2</w:t>
-        </w:r>
-      </w:fldSimple>
+      <w:r>
+        <w:fldChar w:fldCharType="begin"/>
+      </w:r>
+      <w:r>
+        <w:instrText xml:space="preserve"> SEQ Figure \* ARABIC </w:instrText>
+      </w:r>
+      <w:r>
+        <w:fldChar w:fldCharType="separate"/>
+      </w:r>
+      <w:r>
+        <w:rPr>
+          <w:noProof/>
+        </w:rPr>
+        <w:t>2</w:t>
+      </w:r>
+      <w:r>
+        <w:rPr>
+          <w:noProof/>
+        </w:rPr>
+        <w:fldChar w:fldCharType="end"/>
+      </w:r>
       <w:r>
         <w:t>. 2 jobs, 100 tasks per job</w:t>
       </w:r>
@@ -878,11 +945,11 @@
     <w:p>
       <w:r>
         <w:tab/>
-        <w:t xml:space="preserve">From the figures, it is clear that the MLFQS scheduler is an improvement on the FIFO scheduler. This is a promising first step in proving that the MLFQS scheduler will make MapReduce jobs faster. The next step is to take this idea and use it in a real system. As mentioned earlier, the main bottleneck for </w:t>
+        <w:t xml:space="preserve">From the figures, it is clear that the MLFQS scheduler is an improvement on the FIFO scheduler. This is a promising first step in proving that the MLFQS scheduler will make </w:t>
       </w:r>
       <w:r>
         <w:lastRenderedPageBreak/>
-        <w:t>implementing this in a real system will be network bandwidth. If this is too much of an issue, perhaps modifications can be made to this scheduler</w:t>
+        <w:t>MapReduce jobs faster. The next step is to take this idea and use it in a real system. As mentioned earlier, the main bottleneck for implementing this in a real system will be network bandwidth. If this is too much of an issue, perhaps modifications can be made to this scheduler</w:t>
       </w:r>
       <w:r>
         <w:t xml:space="preserve"> such that the main principles still hold. Instead of sending feedback after every time slice, feedback can be sent less often. This will still allow the main principles of the scheduler to hold, </w:t>
@@ -892,24 +959,54 @@
       </w:r>
       <w:r>
         <w:t>Or perhaps tasks can be clumped together on a single machine, and the MLFQS scheduler can be run amongst those tasks. This will avoid the need to send data across the network.</w:t>
+      </w:r>
+    </w:p>
+    <w:p>
+      <w:pPr>
+        <w:pStyle w:val="Heading1"/>
+      </w:pPr>
+      <w:r>
+        <w:t>5. Conclusion</w:t>
+      </w:r>
+    </w:p>
+    <w:p>
+      <w:r>
+        <w:tab/>
+        <w:t xml:space="preserve">The multi-level feedback queue scheduler has </w:t>
+      </w:r>
+      <w:r>
+        <w:t>worked</w:t>
+      </w:r>
+      <w:r>
+        <w:t xml:space="preserve"> for operating systems, and it has been shown that it is a viable scheduler for big data processing as well. The next steps include implementing this into the Hadoop system and deploying it on a cluster. The one drawback to doing so may be the network bottlenecks that dynamic resource aware schedulers have. Special care may need to be taken to make sure that the messages passed between the workers and master do not create too much congestion in the network. </w:t>
+      </w:r>
+      <w:r>
+        <w:t>If network bottlenecks are too big of problem, then versions</w:t>
+      </w:r>
+      <w:bookmarkStart w:id="0" w:name="_GoBack"/>
+      <w:bookmarkEnd w:id="0"/>
+      <w:r>
+        <w:t xml:space="preserve"> of the MLFQS</w:t>
+      </w:r>
+      <w:r>
+        <w:t xml:space="preserve"> may be used to still implement the key principles behind the scheduler. </w:t>
       </w:r>
     </w:p>
     <w:sdt>
       <w:sdtPr>
+        <w:rPr>
+          <w:rFonts w:asciiTheme="minorHAnsi" w:eastAsiaTheme="minorHAnsi" w:hAnsiTheme="minorHAnsi" w:cstheme="minorBidi"/>
+          <w:b w:val="0"/>
+          <w:sz w:val="22"/>
+          <w:szCs w:val="22"/>
+        </w:rPr>
         <w:id w:val="254332872"/>
         <w:docPartObj>
           <w:docPartGallery w:val="Bibliographies"/>
           <w:docPartUnique/>
         </w:docPartObj>
       </w:sdtPr>
-      <w:sdtEndPr>
-        <w:rPr>
-          <w:rFonts w:asciiTheme="minorHAnsi" w:eastAsiaTheme="minorHAnsi" w:hAnsiTheme="minorHAnsi" w:cstheme="minorBidi"/>
-          <w:b w:val="0"/>
-          <w:sz w:val="22"/>
-          <w:szCs w:val="22"/>
-        </w:rPr>
-      </w:sdtEndPr>
+      <w:sdtEndPr/>
       <w:sdtContent>
         <w:p>
           <w:pPr>
@@ -924,6 +1021,7 @@
             <w:id w:val="-573587230"/>
             <w:bibliography/>
           </w:sdtPr>
+          <w:sdtEndPr/>
           <w:sdtContent>
             <w:p>
               <w:pPr>
@@ -4764,7 +4862,7 @@
 </file>
 
 <file path=customXml/itemProps1.xml><?xml version="1.0" encoding="utf-8"?>
-<ds:datastoreItem xmlns:ds="http://schemas.openxmlformats.org/officeDocument/2006/customXml" ds:itemID="{477DC5B6-F211-43B9-B8D7-2FF02E5E0247}">
+<ds:datastoreItem xmlns:ds="http://schemas.openxmlformats.org/officeDocument/2006/customXml" ds:itemID="{08DF788D-0701-4563-BD76-2D6886D928EB}">
   <ds:schemaRefs>
     <ds:schemaRef ds:uri="http://schemas.openxmlformats.org/officeDocument/2006/bibliography"/>
   </ds:schemaRefs>

</xml_diff>